<commit_message>
Color picker + Diario
</commit_message>
<xml_diff>
--- a/4_Diari/2023-03-24_Diario_MongaCurialeRatti.docx
+++ b/4_Diari/2023-03-24_Diario_MongaCurialeRatti.docx
@@ -189,6 +189,76 @@
                 <w:rFonts w:ascii="Arial" w:hAnsi="Arial" w:cs="Arial"/>
               </w:rPr>
             </w:pPr>
+            <w:r>
+              <w:rPr>
+                <w:rFonts w:ascii="Arial" w:hAnsi="Arial" w:cs="Arial"/>
+              </w:rPr>
+              <w:t>Ordinato il codice, create vari file per ogni opzione possibile nella GUI.</w:t>
+            </w:r>
+          </w:p>
+          <w:p>
+            <w:pPr>
+              <w:rPr>
+                <w:rFonts w:ascii="Arial" w:hAnsi="Arial" w:cs="Arial"/>
+              </w:rPr>
+            </w:pPr>
+          </w:p>
+          <w:p>
+            <w:pPr>
+              <w:rPr>
+                <w:rFonts w:ascii="Arial" w:hAnsi="Arial" w:cs="Arial"/>
+              </w:rPr>
+            </w:pPr>
+            <w:hyperlink r:id="rId8" w:history="1">
+              <w:r>
+                <w:rPr>
+                  <w:rStyle w:val="Collegamentoipertestuale"/>
+                  <w:rFonts w:ascii="Arial" w:hAnsi="Arial" w:cs="Arial"/>
+                </w:rPr>
+                <w:t>https://github.com/kivy/kivy/issues/3292</w:t>
+              </w:r>
+            </w:hyperlink>
+          </w:p>
+          <w:p>
+            <w:pPr>
+              <w:rPr>
+                <w:rFonts w:ascii="Arial" w:hAnsi="Arial" w:cs="Arial"/>
+              </w:rPr>
+            </w:pPr>
+            <w:r>
+              <w:rPr>
+                <w:rFonts w:ascii="Arial" w:hAnsi="Arial" w:cs="Arial"/>
+              </w:rPr>
+              <w:t xml:space="preserve">Aggiunto un </w:t>
+            </w:r>
+            <w:proofErr w:type="spellStart"/>
+            <w:r>
+              <w:rPr>
+                <w:rFonts w:ascii="Arial" w:hAnsi="Arial" w:cs="Arial"/>
+              </w:rPr>
+              <w:t>ColorPicker</w:t>
+            </w:r>
+            <w:proofErr w:type="spellEnd"/>
+            <w:r>
+              <w:rPr>
+                <w:rFonts w:ascii="Arial" w:hAnsi="Arial" w:cs="Arial"/>
+              </w:rPr>
+              <w:t xml:space="preserve"> per il colore del bordo</w:t>
+            </w:r>
+          </w:p>
+          <w:p>
+            <w:pPr>
+              <w:rPr>
+                <w:rFonts w:ascii="Arial" w:hAnsi="Arial" w:cs="Arial"/>
+              </w:rPr>
+            </w:pPr>
+          </w:p>
+          <w:p>
+            <w:pPr>
+              <w:rPr>
+                <w:rFonts w:ascii="Arial" w:hAnsi="Arial" w:cs="Arial"/>
+              </w:rPr>
+            </w:pPr>
           </w:p>
         </w:tc>
       </w:tr>
@@ -250,6 +320,90 @@
                 <w:rFonts w:ascii="Arial" w:hAnsi="Arial" w:cs="Arial"/>
               </w:rPr>
             </w:pPr>
+            <w:r>
+              <w:rPr>
+                <w:rFonts w:ascii="Arial" w:hAnsi="Arial" w:cs="Arial"/>
+              </w:rPr>
+              <w:t xml:space="preserve">Il metodo </w:t>
+            </w:r>
+            <w:proofErr w:type="spellStart"/>
+            <w:r>
+              <w:rPr>
+                <w:rFonts w:ascii="Arial" w:hAnsi="Arial" w:cs="Arial"/>
+              </w:rPr>
+              <w:t>on_touch_down</w:t>
+            </w:r>
+            <w:proofErr w:type="spellEnd"/>
+            <w:r>
+              <w:rPr>
+                <w:rFonts w:ascii="Arial" w:hAnsi="Arial" w:cs="Arial"/>
+              </w:rPr>
+              <w:t xml:space="preserve"> prende tutti gli input dati dall’utente con il mouse e non permette altre azioni, per esempio premere un pulsante. Risolto creando classi per ogni parte della GUI, quindi abbiamo creato una classe che contiene l’immagine con il metodo </w:t>
+            </w:r>
+            <w:proofErr w:type="spellStart"/>
+            <w:r>
+              <w:rPr>
+                <w:rFonts w:ascii="Arial" w:hAnsi="Arial" w:cs="Arial"/>
+              </w:rPr>
+              <w:t>on_touch_down</w:t>
+            </w:r>
+            <w:proofErr w:type="spellEnd"/>
+            <w:r>
+              <w:rPr>
+                <w:rFonts w:ascii="Arial" w:hAnsi="Arial" w:cs="Arial"/>
+              </w:rPr>
+              <w:t xml:space="preserve"> dedicato e una classe per il color </w:t>
+            </w:r>
+            <w:proofErr w:type="spellStart"/>
+            <w:r>
+              <w:rPr>
+                <w:rFonts w:ascii="Arial" w:hAnsi="Arial" w:cs="Arial"/>
+              </w:rPr>
+              <w:t>Picker</w:t>
+            </w:r>
+            <w:proofErr w:type="spellEnd"/>
+            <w:r>
+              <w:rPr>
+                <w:rFonts w:ascii="Arial" w:hAnsi="Arial" w:cs="Arial"/>
+              </w:rPr>
+              <w:t>.</w:t>
+            </w:r>
+          </w:p>
+          <w:p>
+            <w:pPr>
+              <w:rPr>
+                <w:rFonts w:ascii="Arial" w:hAnsi="Arial" w:cs="Arial"/>
+              </w:rPr>
+            </w:pPr>
+          </w:p>
+          <w:p>
+            <w:pPr>
+              <w:rPr>
+                <w:rFonts w:ascii="Arial" w:hAnsi="Arial" w:cs="Arial"/>
+              </w:rPr>
+            </w:pPr>
+            <w:r>
+              <w:rPr>
+                <w:rFonts w:ascii="Arial" w:hAnsi="Arial" w:cs="Arial"/>
+              </w:rPr>
+              <w:t xml:space="preserve">Se l’immagine va a contatto con il </w:t>
+            </w:r>
+            <w:proofErr w:type="spellStart"/>
+            <w:r>
+              <w:rPr>
+                <w:rFonts w:ascii="Arial" w:hAnsi="Arial" w:cs="Arial"/>
+              </w:rPr>
+              <w:t>colorpicker</w:t>
+            </w:r>
+            <w:proofErr w:type="spellEnd"/>
+            <w:r>
+              <w:rPr>
+                <w:rFonts w:ascii="Arial" w:hAnsi="Arial" w:cs="Arial"/>
+              </w:rPr>
+              <w:t xml:space="preserve"> o qualsiasi altro elemento il metodo per la scelta delle parti da mantenere non funziona più.</w:t>
+            </w:r>
+            <w:bookmarkStart w:id="3" w:name="_GoBack"/>
+            <w:bookmarkEnd w:id="3"/>
           </w:p>
         </w:tc>
       </w:tr>
@@ -354,8 +508,6 @@
                 <w:rFonts w:ascii="Arial" w:hAnsi="Arial" w:cs="Arial"/>
               </w:rPr>
             </w:pPr>
-            <w:bookmarkStart w:id="3" w:name="_GoBack"/>
-            <w:bookmarkEnd w:id="3"/>
           </w:p>
         </w:tc>
       </w:tr>
@@ -368,8 +520,8 @@
       </w:pPr>
     </w:p>
     <w:sectPr>
-      <w:headerReference w:type="default" r:id="rId8"/>
-      <w:footerReference w:type="default" r:id="rId9"/>
+      <w:headerReference w:type="default" r:id="rId9"/>
+      <w:footerReference w:type="default" r:id="rId10"/>
       <w:pgSz w:w="11906" w:h="16838"/>
       <w:pgMar w:top="1135" w:right="1134" w:bottom="993" w:left="1134" w:header="708" w:footer="314" w:gutter="0"/>
       <w:cols w:space="708"/>
@@ -4042,7 +4194,7 @@
 </file>
 
 <file path=customXml/itemProps1.xml><?xml version="1.0" encoding="utf-8"?>
-<ds:datastoreItem xmlns:ds="http://schemas.openxmlformats.org/officeDocument/2006/customXml" ds:itemID="{DB114B26-0250-47A0-A1DB-B666A0208D7C}">
+<ds:datastoreItem xmlns:ds="http://schemas.openxmlformats.org/officeDocument/2006/customXml" ds:itemID="{D2D767C4-58F4-414E-AED9-CCED54308B36}">
   <ds:schemaRefs>
     <ds:schemaRef ds:uri="http://schemas.openxmlformats.org/officeDocument/2006/bibliography"/>
   </ds:schemaRefs>

</xml_diff>